<commit_message>
lot of changes for new story
</commit_message>
<xml_diff>
--- a/zzMisc/text.docx
+++ b/zzMisc/text.docx
@@ -47,217 +47,219 @@
         <w:t xml:space="preserve">und </w:t>
       </w:r>
       <w:r>
-        <w:t>Dir</w:t>
+        <w:t>das Essen spendiert</w:t>
+      </w:r>
+      <w:r>
+        <w:t>.</w:t>
+      </w:r>
+      <w:r>
+        <w:t xml:space="preserve"> Von der </w:t>
+      </w:r>
+      <w:r>
+        <w:t xml:space="preserve">zweiten </w:t>
+      </w:r>
+      <w:r>
+        <w:t>Firma kennst Du nur das Logo. Welches Medikament wirst Du verschreiben?</w:t>
+      </w:r>
+    </w:p>
+    <w:p>
+      <w:r>
+        <w:t>[Das Medikament der ersten Firma] [Das Medikament der zweiten Firma]</w:t>
+      </w:r>
+    </w:p>
+    <w:p>
+      <w:r>
+        <w:t>Überspringen und das Pharmauniversum entdecken</w:t>
+      </w:r>
+    </w:p>
+    <w:p>
+      <w:r>
+        <w:t>…</w:t>
+      </w:r>
+    </w:p>
+    <w:p>
+      <w:r>
+        <w:t>A</w:t>
+      </w:r>
+    </w:p>
+    <w:p>
+      <w:r>
+        <w:t>Du hast Dich für das Medikament jenes Herstellers entschieden, der Dich hofiert hat. Bist Du noch unabhängig?</w:t>
+      </w:r>
+    </w:p>
+    <w:p>
+      <w:r>
+        <w:t>B</w:t>
+      </w:r>
+    </w:p>
+    <w:p>
+      <w:r>
+        <w:t>Du hast Dich gegen jene Firma entschieden, die dich hofiert hast. Glaubst Du, dass die meisten Ärzte so entscheiden?</w:t>
+      </w:r>
+    </w:p>
+    <w:p/>
+    <w:p>
+      <w:r>
+        <w:t>Diese Frage müssen sich viele Ärzte, Spitäler und Organisationen stellen</w:t>
+      </w:r>
+      <w:r>
+        <w:t>, d</w:t>
+      </w:r>
+      <w:r>
+        <w:t xml:space="preserve">enn jährlich </w:t>
+      </w:r>
+      <w:r>
+        <w:t>fliesst ein beträchtlicher Betrag</w:t>
+      </w:r>
+      <w:r>
+        <w:t xml:space="preserve"> von der </w:t>
+      </w:r>
+      <w:r>
+        <w:t>Pharmaindustrie</w:t>
+      </w:r>
+      <w:r>
+        <w:t xml:space="preserve"> zu</w:t>
+      </w:r>
+      <w:r>
+        <w:t>r</w:t>
       </w:r>
       <w:r>
         <w:t xml:space="preserve"> </w:t>
       </w:r>
       <w:r>
-        <w:t>das Essen spendiert</w:t>
+        <w:t>Gesundheitsbranche</w:t>
       </w:r>
       <w:r>
         <w:t>.</w:t>
       </w:r>
       <w:r>
-        <w:t xml:space="preserve"> Von der </w:t>
-      </w:r>
-      <w:r>
-        <w:t xml:space="preserve">zweiten </w:t>
-      </w:r>
-      <w:r>
-        <w:t>Firma kennst Du nur das Logo. Welches Medikament wirst Du verschreiben?</w:t>
-      </w:r>
-    </w:p>
-    <w:p>
-      <w:r>
-        <w:t>[Das Medikament der ersten Firma] [Das Medikament der zweiten Firma]</w:t>
-      </w:r>
-    </w:p>
-    <w:p>
-      <w:r>
-        <w:t>Überspringen und das Pharmauniversum entdecken</w:t>
-      </w:r>
-    </w:p>
-    <w:p>
-      <w:r>
-        <w:t>…</w:t>
-      </w:r>
-    </w:p>
-    <w:p>
-      <w:r>
-        <w:t>A</w:t>
-      </w:r>
-    </w:p>
-    <w:p>
-      <w:r>
-        <w:t>Du hast Dich für das Medikament jenes Herstellers entschieden, der Dich hofiert hat. Bist Du noch unabhängig?</w:t>
-      </w:r>
-    </w:p>
-    <w:p>
-      <w:r>
-        <w:t>B</w:t>
-      </w:r>
-    </w:p>
-    <w:p>
-      <w:r>
-        <w:t>Du hast Dich gegen jene Firma entschieden, die dich hofiert hast. Glaubst Du, dass die meisten Ärzte so entscheiden?</w:t>
-      </w:r>
-    </w:p>
-    <w:p/>
-    <w:p>
-      <w:r>
-        <w:t>Diese Frage müssen sich viele Ärzte, Spitäler und Organisationen stellen</w:t>
-      </w:r>
-      <w:r>
-        <w:t>, d</w:t>
-      </w:r>
-      <w:r>
-        <w:t xml:space="preserve">enn jährlich </w:t>
-      </w:r>
-      <w:r>
-        <w:t>fliesst ein beträchtlicher Betrag</w:t>
-      </w:r>
-      <w:r>
-        <w:t xml:space="preserve"> von der </w:t>
-      </w:r>
-      <w:r>
-        <w:t>Pharmaindustrie</w:t>
-      </w:r>
-      <w:r>
-        <w:t xml:space="preserve"> zu</w:t>
+        <w:t xml:space="preserve"> 2023 waren es</w:t>
+      </w:r>
+      <w:r>
+        <w:t xml:space="preserve"> 246 Millionen Franken</w:t>
+      </w:r>
+      <w:r>
+        <w:t xml:space="preserve">. Das wissen wir, weil sich die meisten Schweizer Pharmafirmen dazu verpflichtet haben, diese Zuwendungen zu veröffentlichen. </w:t>
+      </w:r>
+      <w:r>
+        <w:t xml:space="preserve">Lass uns tiefer eintauchen in dieses Universum </w:t>
+      </w:r>
+      <w:r>
+        <w:t>aus</w:t>
+      </w:r>
+      <w:r>
+        <w:t xml:space="preserve"> Pharmagelder</w:t>
+      </w:r>
+      <w:r>
+        <w:t>n</w:t>
+      </w:r>
+      <w:r>
+        <w:t>.</w:t>
+      </w:r>
+    </w:p>
+    <w:p>
+      <w:r>
+        <w:t>---</w:t>
+      </w:r>
+    </w:p>
+    <w:p>
+      <w:r>
+        <w:t>Vor Dir siehst Du einen grossen, blauen Planeten. Dieser symbolisiert die Pharmafirma AbbVie. Im Universum findest Du auch Asteroiden. Das sind Geldempfänger</w:t>
+      </w:r>
+      <w:r>
+        <w:t xml:space="preserve"> wie</w:t>
+      </w:r>
+      <w:r>
+        <w:t xml:space="preserve"> Ärzte, Spitäler, Arztpraxen, Apotheken oder Gesundheitsorganisationen</w:t>
+      </w:r>
+      <w:r>
+        <w:t>.</w:t>
+      </w:r>
+      <w:r>
+        <w:t xml:space="preserve"> Je mehr</w:t>
+      </w:r>
+      <w:r>
+        <w:t xml:space="preserve"> Geld dieser Empfänger erhalten hat</w:t>
+      </w:r>
+      <w:r>
+        <w:t>, desto grösser ist er.</w:t>
+      </w:r>
+      <w:r>
+        <w:t xml:space="preserve"> </w:t>
+      </w:r>
+      <w:r>
+        <w:t>Planeten haben auch eine Schwerkraft und ziehen Asteroiden stärker an, je mehr Geld sie diesem gegeben haben.</w:t>
+      </w:r>
+    </w:p>
+    <w:p>
+      <w:r>
+        <w:t xml:space="preserve">Schauen wir uns den blauen Riesen </w:t>
+      </w:r>
+      <w:r>
+        <w:t xml:space="preserve">AbbVie </w:t>
+      </w:r>
+      <w:r>
+        <w:t>genauer an.</w:t>
+      </w:r>
+    </w:p>
+    <w:p>
+      <w:r>
+        <w:t>---</w:t>
+      </w:r>
+    </w:p>
+    <w:p>
+      <w:r>
+        <w:t xml:space="preserve">Das erfolgreichste Medikament des US-Konzern ist </w:t>
+      </w:r>
+      <w:r>
+        <w:t>Humira</w:t>
+      </w:r>
+      <w:r>
+        <w:t>,</w:t>
+      </w:r>
+      <w:r>
+        <w:t xml:space="preserve"> ein </w:t>
+      </w:r>
+      <w:r>
+        <w:t>Präparat</w:t>
+      </w:r>
+      <w:r>
+        <w:t xml:space="preserve">, das bei rheumatischen Erkrankungen eingesetzt wird. Es gilt als eines der umsatzstärksten </w:t>
+      </w:r>
+      <w:proofErr w:type="gramStart"/>
+      <w:r>
+        <w:t>Medikamente überhaupt</w:t>
+      </w:r>
+      <w:proofErr w:type="gramEnd"/>
+      <w:r>
+        <w:t xml:space="preserve">. Im letzten Jahr hat AbbVie insgesamt 8.8 Millionen Franken an Ärzte und Organisationen verteilt. </w:t>
+      </w:r>
+      <w:r>
+        <w:t>Fliegen wir zu eine</w:t>
       </w:r>
       <w:r>
         <w:t>r</w:t>
       </w:r>
       <w:r>
-        <w:t xml:space="preserve"> </w:t>
-      </w:r>
-      <w:r>
-        <w:t>Gesundheitsbranche</w:t>
+        <w:t xml:space="preserve"> Organisation, die von AbbVie Geld </w:t>
+      </w:r>
+      <w:r>
+        <w:t>erhalten hat</w:t>
       </w:r>
       <w:r>
         <w:t>.</w:t>
       </w:r>
-      <w:r>
-        <w:t xml:space="preserve"> 2023 waren es</w:t>
-      </w:r>
-      <w:r>
-        <w:t xml:space="preserve"> 246 Millionen Franken</w:t>
-      </w:r>
-      <w:r>
-        <w:t xml:space="preserve">. Das wissen wir, weil sich die meisten Schweizer Pharmafirmen dazu verpflichtet haben, diese Zuwendungen zu veröffentlichen. </w:t>
-      </w:r>
-      <w:r>
-        <w:t xml:space="preserve">Lass uns tiefer eintauchen in dieses Universum </w:t>
-      </w:r>
-      <w:r>
-        <w:t>aus</w:t>
-      </w:r>
-      <w:r>
-        <w:t xml:space="preserve"> Pharmagelder</w:t>
-      </w:r>
-      <w:r>
-        <w:t>n</w:t>
-      </w:r>
-      <w:r>
-        <w:t>.</w:t>
-      </w:r>
-    </w:p>
-    <w:p>
-      <w:r>
-        <w:t>---</w:t>
-      </w:r>
-    </w:p>
-    <w:p>
-      <w:r>
-        <w:t>Vor Dir siehst Du einen grossen, blauen Planeten. Dieser symbolisiert die Pharmafirma AbbVie. Im Universum findest Du auch Asteroiden. Das sind Geldempfänger</w:t>
-      </w:r>
-      <w:r>
-        <w:t xml:space="preserve"> wie</w:t>
-      </w:r>
-      <w:r>
-        <w:t xml:space="preserve"> Ärzte, Spitäler, Arztpraxen, Apotheken oder Gesundheitsorganisationen</w:t>
-      </w:r>
-      <w:r>
-        <w:t>.</w:t>
-      </w:r>
-      <w:r>
-        <w:t xml:space="preserve"> Je mehr</w:t>
-      </w:r>
-      <w:r>
-        <w:t xml:space="preserve"> Geld dieser Empfänger erhalten hat</w:t>
-      </w:r>
-      <w:r>
-        <w:t>, desto grösser ist er.</w:t>
-      </w:r>
-      <w:r>
-        <w:t xml:space="preserve"> </w:t>
-      </w:r>
-      <w:r>
-        <w:t>Planeten haben auch eine Schwerkraft und ziehen Asteroiden stärker an, je mehr Geld sie diesem gegeben haben.</w:t>
-      </w:r>
-    </w:p>
-    <w:p>
-      <w:r>
-        <w:t xml:space="preserve">Schauen wir uns den blauen Riesen </w:t>
-      </w:r>
-      <w:r>
-        <w:t xml:space="preserve">AbbVie </w:t>
-      </w:r>
-      <w:r>
-        <w:t>genauer an.</w:t>
-      </w:r>
-    </w:p>
-    <w:p>
-      <w:r>
-        <w:t>---</w:t>
-      </w:r>
-    </w:p>
-    <w:p>
-      <w:r>
-        <w:t xml:space="preserve">Das erfolgreichste Medikament des US-Konzern ist </w:t>
-      </w:r>
-      <w:r>
-        <w:t>Humira</w:t>
-      </w:r>
-      <w:r>
-        <w:t>,</w:t>
-      </w:r>
-      <w:r>
-        <w:t xml:space="preserve"> ein </w:t>
-      </w:r>
-      <w:r>
-        <w:t>Präparat</w:t>
-      </w:r>
-      <w:r>
-        <w:t xml:space="preserve">, das bei rheumatischen Erkrankungen eingesetzt wird. Es gilt als eines der umsatzstärksten </w:t>
-      </w:r>
-      <w:proofErr w:type="gramStart"/>
-      <w:r>
-        <w:t>Medikamente überhaupt</w:t>
-      </w:r>
-      <w:proofErr w:type="gramEnd"/>
-      <w:r>
-        <w:t xml:space="preserve">. Im letzten Jahr hat AbbVie insgesamt 8.8 Millionen Franken an Ärzte und Organisationen verteilt. </w:t>
-      </w:r>
-      <w:r>
-        <w:t>Fliegen wir zu eine</w:t>
-      </w:r>
-      <w:r>
-        <w:t>r</w:t>
-      </w:r>
-      <w:r>
-        <w:t xml:space="preserve"> Organisation, die von AbbVie Geld </w:t>
-      </w:r>
-      <w:r>
-        <w:t>erhalten hat</w:t>
-      </w:r>
-      <w:r>
-        <w:t>.</w:t>
-      </w:r>
-    </w:p>
-    <w:p>
-      <w:r>
+    </w:p>
+    <w:p>
+      <w:pPr>
+        <w:rPr>
+          <w:lang w:val="en-GB"/>
+        </w:rPr>
+      </w:pPr>
+      <w:r>
+        <w:rPr>
+          <w:lang w:val="en-GB"/>
+        </w:rPr>
         <w:t>---</w:t>
       </w:r>
     </w:p>
@@ -357,16 +359,10 @@
         <w:t xml:space="preserve"> </w:t>
       </w:r>
       <w:r>
-        <w:t xml:space="preserve">weltweit agierende, </w:t>
-      </w:r>
-      <w:r>
-        <w:t xml:space="preserve">in Zürich ansässige </w:t>
-      </w:r>
-      <w:r>
         <w:t>Nonprofit-Organisation</w:t>
       </w:r>
       <w:r>
-        <w:t xml:space="preserve">, </w:t>
+        <w:t xml:space="preserve"> </w:t>
       </w:r>
       <w:r>
         <w:t>mit Fokus</w:t>
@@ -387,36 +383,13 @@
         <w:t>.</w:t>
       </w:r>
       <w:r>
-        <w:t xml:space="preserve"> «</w:t>
-      </w:r>
-      <w:proofErr w:type="spellStart"/>
-      <w:r>
-        <w:t>Eular</w:t>
-      </w:r>
-      <w:proofErr w:type="spellEnd"/>
-      <w:r>
-        <w:t>»</w:t>
-      </w:r>
-      <w:r>
         <w:t xml:space="preserve"> </w:t>
       </w:r>
       <w:r>
-        <w:t>produziert etwa</w:t>
-      </w:r>
-      <w:r>
-        <w:t xml:space="preserve"> ein </w:t>
-      </w:r>
-      <w:r>
-        <w:t xml:space="preserve">Fachmagazin </w:t>
-      </w:r>
-      <w:r>
-        <w:t xml:space="preserve">mit </w:t>
-      </w:r>
-      <w:r>
-        <w:t xml:space="preserve">Studien </w:t>
-      </w:r>
-      <w:r>
-        <w:t xml:space="preserve">und am jährlichen Kongress </w:t>
+        <w:t>A</w:t>
+      </w:r>
+      <w:r>
+        <w:t xml:space="preserve">m jährlichen Kongress </w:t>
       </w:r>
       <w:r>
         <w:t xml:space="preserve">– </w:t>
@@ -441,6 +414,9 @@
       </w:r>
       <w:r>
         <w:t xml:space="preserve"> führende Wissenschaftler und Ärzte</w:t>
+      </w:r>
+      <w:r>
+        <w:t xml:space="preserve"> ihres Faches</w:t>
       </w:r>
       <w:r>
         <w:t>.</w:t>
@@ -536,16 +512,10 @@
         <w:t>.</w:t>
       </w:r>
       <w:r>
-        <w:t xml:space="preserve"> Sie führt zum jeweiligen Geberplanet und erscheinen, wenn der </w:t>
-      </w:r>
-      <w:r>
-        <w:t xml:space="preserve">Asteroid </w:t>
-      </w:r>
-      <w:r>
-        <w:t xml:space="preserve">oder Planet </w:t>
-      </w:r>
-      <w:r>
-        <w:t xml:space="preserve">angeklickt wird. Ohne diese Zahlungen könnte das </w:t>
+        <w:t xml:space="preserve"> Sie führt zum jeweiligen Geberplanet</w:t>
+      </w:r>
+      <w:r>
+        <w:t xml:space="preserve">. Ohne diese Zahlungen könnte das </w:t>
       </w:r>
       <w:proofErr w:type="spellStart"/>
       <w:r>
@@ -553,7 +523,18 @@
       </w:r>
       <w:proofErr w:type="spellEnd"/>
       <w:r>
-        <w:t xml:space="preserve"> diese Kongresse vielleicht nicht durchführen</w:t>
+        <w:t xml:space="preserve"> </w:t>
+      </w:r>
+      <w:proofErr w:type="gramStart"/>
+      <w:r>
+        <w:t xml:space="preserve">den </w:t>
+      </w:r>
+      <w:r>
+        <w:t>Kongresse</w:t>
+      </w:r>
+      <w:proofErr w:type="gramEnd"/>
+      <w:r>
+        <w:t xml:space="preserve"> vielleicht nicht durchführen</w:t>
       </w:r>
       <w:r>
         <w:t xml:space="preserve"> und</w:t>
@@ -660,10 +641,7 @@
     </w:p>
     <w:p>
       <w:r>
-        <w:t>Die «</w:t>
-      </w:r>
-      <w:r>
-        <w:t xml:space="preserve">European Society </w:t>
+        <w:t xml:space="preserve">Die «European Society </w:t>
       </w:r>
       <w:proofErr w:type="spellStart"/>
       <w:r>
@@ -679,119 +657,388 @@
       </w:r>
       <w:proofErr w:type="spellEnd"/>
       <w:r>
-        <w:t>»</w:t>
+        <w:t xml:space="preserve">» (ESMO) ist eine </w:t>
+      </w:r>
+      <w:r>
+        <w:t>Fachgesellschaft</w:t>
+      </w:r>
+      <w:r>
+        <w:t xml:space="preserve"> für die Krebsforsch</w:t>
+      </w:r>
+      <w:r>
+        <w:t>ung. 40'000 Mitglieder gehören ihr an und sie gehört fast jedes Jahr zu den grössten Empfängern. Knapp 19 Millionen Franken hat das ESMO 2023 erhalten. Insgesamt (seit 2015) über 121 Millionen Franken.</w:t>
+      </w:r>
+    </w:p>
+    <w:p>
+      <w:r>
+        <w:t>Zu den grössten Gebern gehört mit 1.7 Millionen Franken die Pharmafirma MSD. Ihr Umsatzstärkstes Medikament ist ein Mittel gegen Krebs.</w:t>
+      </w:r>
+    </w:p>
+    <w:p/>
+    <w:p>
+      <w:proofErr w:type="spellStart"/>
+      <w:r>
+        <w:t>Marva</w:t>
+      </w:r>
+      <w:proofErr w:type="spellEnd"/>
+      <w:r>
+        <w:t xml:space="preserve"> Safa</w:t>
+      </w:r>
+    </w:p>
+    <w:p>
+      <w:r>
+        <w:t xml:space="preserve">Diese Besitzerin einer Schönheitsklinik </w:t>
+      </w:r>
+      <w:r>
+        <w:t xml:space="preserve">hat 2023 </w:t>
+      </w:r>
+      <w:r>
+        <w:t>152'</w:t>
+      </w:r>
+      <w:r>
+        <w:t>278</w:t>
+      </w:r>
+      <w:r>
+        <w:t xml:space="preserve"> Franken erhalten. </w:t>
+      </w:r>
+      <w:r>
+        <w:t>Das ist d</w:t>
+      </w:r>
+      <w:r>
+        <w:t xml:space="preserve">er höchste </w:t>
+      </w:r>
+      <w:r>
+        <w:t xml:space="preserve">dokumentierte </w:t>
+      </w:r>
+      <w:r>
+        <w:t>Betrag</w:t>
+      </w:r>
+      <w:r>
+        <w:t xml:space="preserve"> seit Publikation der Daten vor neun Jahren, der jemals an eine Einzelperson geleistet wurde. Das Geld kam ausschliesslich von der Pharmafirma AbbVie.</w:t>
+      </w:r>
+    </w:p>
+    <w:p/>
+    <w:p>
+      <w:r>
+        <w:t>Unispital</w:t>
+      </w:r>
+    </w:p>
+    <w:p>
+      <w:r>
+        <w:t>I</w:t>
+      </w:r>
+      <w:r>
+        <w:t>ns Zürcher Universitätsspital fliesst jährlich ein beachtlicher Betrag. Knapp 1.2 Millionen Franken waren es 2023. Grösster Geber ist Novartis (552'000 Franken) gefolgt von Gilead (488'000 Franken).</w:t>
+      </w:r>
+    </w:p>
+    <w:p/>
+    <w:p>
+      <w:r>
+        <w:t>Novartis</w:t>
+      </w:r>
+    </w:p>
+    <w:p>
+      <w:r>
+        <w:t>Keine andere Pharmafirma gibt so viel Geld aus wie Novartis.</w:t>
       </w:r>
       <w:r>
         <w:t xml:space="preserve"> </w:t>
       </w:r>
       <w:r>
-        <w:t>(</w:t>
-      </w:r>
-      <w:r>
-        <w:t>ESMO</w:t>
-      </w:r>
-      <w:r>
-        <w:t xml:space="preserve">) ist eine </w:t>
-      </w:r>
-      <w:r>
-        <w:t>Fachgesellschaft</w:t>
-      </w:r>
-      <w:r>
-        <w:t xml:space="preserve"> für die Krebsforsch</w:t>
-      </w:r>
-      <w:r>
-        <w:t>ung. 40'000 Mitglieder gehören ihr an und sie gehört fast jedes Jahr zu den grössten Empfängern. Knapp 19 Millionen Franken hat das ESMO 2023 erhalten. Insgesamt (seit 2015) über 121 Millionen Franken.</w:t>
-      </w:r>
-    </w:p>
-    <w:p>
-      <w:r>
-        <w:t>Zu den grössten Gebern gehört mit 1.7 Millionen Franken die Pharmafirma MSD. Ihr Umsatzstärkstes Medikament ist ein Mittel gegen Krebs.</w:t>
+        <w:t xml:space="preserve">Knapp 31 Millionen </w:t>
+      </w:r>
+      <w:r>
+        <w:t>im Jahr 2023</w:t>
+      </w:r>
+      <w:r>
+        <w:t xml:space="preserve">, nur leicht weniger als </w:t>
+      </w:r>
+      <w:r>
+        <w:t>im Vorjahr</w:t>
+      </w:r>
+      <w:r>
+        <w:t xml:space="preserve">. Seit Veröffentlichung dieser Zahlungen vor 9 Jahren hat die Basler Pharmafirma 233 Millionen Franken ausgegeben. Die grössten Empfänger </w:t>
+      </w:r>
+      <w:r>
+        <w:t>2023 waren</w:t>
+      </w:r>
+      <w:r>
+        <w:t xml:space="preserve"> die </w:t>
+      </w:r>
+      <w:r>
+        <w:lastRenderedPageBreak/>
+        <w:t>Universität Basel (1.1 Millionen Franken), das ESMO (1.1 Millionen Franken) und das Universitätsspital Basel (600'000 Franken)</w:t>
+      </w:r>
+      <w:r>
+        <w:t>.</w:t>
       </w:r>
     </w:p>
     <w:p/>
+    <w:p>
+      <w:r>
+        <w:t>Info</w:t>
+      </w:r>
+    </w:p>
     <w:p/>
     <w:p>
       <w:r>
-        <w:t>Info</w:t>
-      </w:r>
-    </w:p>
-    <w:p>
-      <w:r>
-        <w:t>Woher die Daten stammen</w:t>
-      </w:r>
-    </w:p>
-    <w:p>
-      <w:r>
-        <w:t>Wieso ein Universum?</w:t>
-      </w:r>
-    </w:p>
-    <w:p>
-      <w:proofErr w:type="spellStart"/>
-      <w:r>
-        <w:t>Nomminiert</w:t>
-      </w:r>
-      <w:proofErr w:type="spellEnd"/>
-      <w:r>
-        <w:t xml:space="preserve"> für.</w:t>
-      </w:r>
-    </w:p>
-    <w:p/>
-    <w:p/>
-    <w:p/>
-    <w:p/>
-    <w:p/>
-    <w:p/>
-    <w:p/>
-    <w:p>
-      <w:r>
-        <w:t>Ein Journalistenkollektiv sammelt sie jeweils und publiziert sie auf pharmagelder.ch.</w:t>
-      </w:r>
-    </w:p>
-    <w:p/>
-    <w:p>
-      <w:r>
-        <w:t xml:space="preserve">Du bist in einem Dilemma. Verschreibst Du das Medikament jener Pharmafirma, die Dich unterstützt hast, machst Du </w:t>
-      </w:r>
-    </w:p>
-    <w:p>
-      <w:r>
-        <w:t xml:space="preserve">Vor Dir siehst Du ein Universum, bestehend aus </w:t>
-      </w:r>
-      <w:r>
-        <w:t xml:space="preserve">eben </w:t>
-      </w:r>
-      <w:r>
-        <w:t xml:space="preserve">jenen Zahlungen an Ärzte, Spitäler, Gesundheitsorganisationen, Apotheken, Ärztekreise und diverse andere Organisationen. Sie werden jedes Jahr </w:t>
-      </w:r>
-      <w:r>
-        <w:t xml:space="preserve">von den Pharmafirmen veröffentlicht und von einem Journalistenkollektiv auf </w:t>
-      </w:r>
-      <w:hyperlink r:id="rId4" w:history="1">
+        <w:t>Entwicklung &amp; Audio: Simon Huwiler (</w:t>
+      </w:r>
+      <w:hyperlink r:id="rId4" w:tgtFrame="_blank" w:history="1">
         <w:r>
           <w:rPr>
             <w:rStyle w:val="Hyperlink"/>
           </w:rPr>
-          <w:t>www.pharmagelder.ch</w:t>
+          <w:t>journalist.sh</w:t>
         </w:r>
       </w:hyperlink>
       <w:r>
-        <w:t xml:space="preserve"> veröffentlicht.</w:t>
+        <w:t>)</w:t>
+      </w:r>
+      <w:r>
+        <w:br/>
+        <w:t xml:space="preserve">Code und </w:t>
+      </w:r>
+      <w:proofErr w:type="spellStart"/>
+      <w:r>
+        <w:t>Credits</w:t>
+      </w:r>
+      <w:proofErr w:type="spellEnd"/>
+      <w:r>
+        <w:t>: </w:t>
+      </w:r>
+      <w:hyperlink r:id="rId5" w:tgtFrame="_blank" w:history="1">
+        <w:r>
+          <w:rPr>
+            <w:rStyle w:val="Hyperlink"/>
+          </w:rPr>
+          <w:t>GitHub</w:t>
+        </w:r>
+      </w:hyperlink>
+      <w:r>
+        <w:br/>
+      </w:r>
+    </w:p>
+    <w:p>
+      <w:r>
+        <w:t>Woher stammen die Daten?</w:t>
+      </w:r>
+    </w:p>
+    <w:p>
+      <w:r>
+        <w:t xml:space="preserve">Die Daten stammen von &lt;a </w:t>
+      </w:r>
+      <w:proofErr w:type="spellStart"/>
+      <w:r>
+        <w:t>href</w:t>
+      </w:r>
+      <w:proofErr w:type="spellEnd"/>
+      <w:r>
+        <w:t>=</w:t>
+      </w:r>
+      <w:r>
+        <w:t>'</w:t>
+      </w:r>
+      <w:r>
+        <w:t>https://www.pharmagelder.ch</w:t>
+      </w:r>
+      <w:r>
+        <w:t>'</w:t>
+      </w:r>
+      <w:r>
+        <w:t xml:space="preserve"> </w:t>
+      </w:r>
+      <w:proofErr w:type="spellStart"/>
+      <w:r>
+        <w:t>target</w:t>
+      </w:r>
+      <w:proofErr w:type="spellEnd"/>
+      <w:r>
+        <w:t>=</w:t>
+      </w:r>
+      <w:r>
+        <w:t>'</w:t>
+      </w:r>
+      <w:r>
+        <w:t>_blank</w:t>
+      </w:r>
+      <w:r>
+        <w:t>'</w:t>
+      </w:r>
+      <w:r>
+        <w:t>&gt;</w:t>
+      </w:r>
+      <w:r>
+        <w:t>Pharmagelder.ch</w:t>
+      </w:r>
+      <w:r>
+        <w:t xml:space="preserve">&lt;/a&gt;, </w:t>
+      </w:r>
+      <w:r>
+        <w:t xml:space="preserve">ein Rechercheprojekt von Ringier Medien Schweiz. Journalistinnen und Journalisten von Beobachter, Blick, SonntagsBlick und Handelszeitung strukturieren die von den Pharmaunternehmen publizierten Daten und bereiten sie so auf, dass sie unter </w:t>
+      </w:r>
+      <w:r>
+        <w:t xml:space="preserve">&lt;a </w:t>
+      </w:r>
+      <w:proofErr w:type="spellStart"/>
+      <w:r>
+        <w:t>href</w:t>
+      </w:r>
+      <w:proofErr w:type="spellEnd"/>
+      <w:r>
+        <w:t>=</w:t>
+      </w:r>
+      <w:r>
+        <w:t>'</w:t>
+      </w:r>
+      <w:r>
+        <w:t>https://www.pharmagelder.ch</w:t>
+      </w:r>
+      <w:r>
+        <w:t>'</w:t>
+      </w:r>
+      <w:r>
+        <w:t xml:space="preserve"> </w:t>
+      </w:r>
+      <w:proofErr w:type="spellStart"/>
+      <w:r>
+        <w:t>target</w:t>
+      </w:r>
+      <w:proofErr w:type="spellEnd"/>
+      <w:r>
+        <w:t>=</w:t>
+      </w:r>
+      <w:r>
+        <w:t>'</w:t>
+      </w:r>
+      <w:r>
+        <w:t>_blank</w:t>
+      </w:r>
+      <w:r>
+        <w:t>'</w:t>
+      </w:r>
+      <w:r>
+        <w:t>&gt;</w:t>
+      </w:r>
+      <w:r>
+        <w:t>www.pharmagelder.ch</w:t>
+      </w:r>
+      <w:r>
+        <w:t>&lt;/a&gt;</w:t>
+      </w:r>
+      <w:r>
+        <w:t xml:space="preserve"> von jedermann durchsuchbar sind.</w:t>
+      </w:r>
+      <w:r>
+        <w:t xml:space="preserve"> Auch der Autor ist </w:t>
+      </w:r>
+      <w:r>
+        <w:t xml:space="preserve">an Pharmagelder.ch </w:t>
+      </w:r>
+      <w:r>
+        <w:t>beteiligt.</w:t>
+      </w:r>
+    </w:p>
+    <w:p>
+      <w:r>
+        <w:t>Wieso ein Universum?</w:t>
+      </w:r>
+    </w:p>
+    <w:p>
+      <w:r>
+        <w:t>Das Pharmauniversum ist als experimentelle Datenvisualisierung entstanden. Es ist der Versuch, Geldflüsse «begeh-» und erlebbar zu machen. Rückmeldungen dazu sind willkommen.</w:t>
+      </w:r>
+    </w:p>
+    <w:p>
+      <w:r>
+        <w:t>Das Pharma-Universum war</w:t>
+      </w:r>
+      <w:r>
+        <w:t xml:space="preserve"> in einer früheren Form</w:t>
+      </w:r>
+      <w:r>
+        <w:t xml:space="preserve"> für den </w:t>
+      </w:r>
+      <w:r>
+        <w:t xml:space="preserve">&lt;a </w:t>
+      </w:r>
+      <w:proofErr w:type="spellStart"/>
+      <w:r>
+        <w:t>href</w:t>
+      </w:r>
+      <w:proofErr w:type="spellEnd"/>
+      <w:r>
+        <w:t>=</w:t>
+      </w:r>
+      <w:r>
+        <w:t>'</w:t>
+      </w:r>
+      <w:r>
+        <w:t xml:space="preserve"> </w:t>
+      </w:r>
+      <w:hyperlink r:id="rId6" w:history="1">
+        <w:r>
+          <w:rPr>
+            <w:rStyle w:val="Hyperlink"/>
+          </w:rPr>
+          <w:t>https://www.informationisbeautifulawards.com/</w:t>
+        </w:r>
+      </w:hyperlink>
+      <w:r>
+        <w:t>'</w:t>
+      </w:r>
+      <w:r>
+        <w:t xml:space="preserve"> </w:t>
+      </w:r>
+      <w:proofErr w:type="spellStart"/>
+      <w:r>
+        <w:t>target</w:t>
+      </w:r>
+      <w:proofErr w:type="spellEnd"/>
+      <w:r>
+        <w:t>=</w:t>
+      </w:r>
+      <w:r>
+        <w:t>'</w:t>
+      </w:r>
+      <w:r>
+        <w:t>_blank</w:t>
+      </w:r>
+      <w:r>
+        <w:t>'</w:t>
+      </w:r>
+      <w:r>
+        <w:t>&gt;</w:t>
+      </w:r>
+      <w:r>
+        <w:t xml:space="preserve">Information </w:t>
+      </w:r>
+      <w:proofErr w:type="spellStart"/>
+      <w:r>
+        <w:t>is</w:t>
+      </w:r>
+      <w:proofErr w:type="spellEnd"/>
+      <w:r>
+        <w:t xml:space="preserve"> Beautiful Award</w:t>
+      </w:r>
+      <w:r>
+        <w:t>&lt;/a&gt;</w:t>
+      </w:r>
+      <w:r>
+        <w:t xml:space="preserve"> in der Kategorie «</w:t>
+      </w:r>
+      <w:proofErr w:type="spellStart"/>
+      <w:r>
+        <w:t>unusual</w:t>
+      </w:r>
+      <w:proofErr w:type="spellEnd"/>
+      <w:r>
+        <w:t>» nominiert und auf der Shortlist.</w:t>
       </w:r>
     </w:p>
     <w:p/>
-    <w:p>
-      <w:r>
-        <w:t xml:space="preserve">Solche Einladungen an Kongresse, Beratungshonorare oder </w:t>
-      </w:r>
-      <w:proofErr w:type="spellStart"/>
-      <w:r>
-        <w:t>Sponsorbeiträge</w:t>
-      </w:r>
-      <w:proofErr w:type="spellEnd"/>
-      <w:r>
-        <w:t xml:space="preserve"> an Spitäler und Organisationen haben einen fahlen Nachgeschmack. Deshalb müssen sie offengelegt werden. Dazu haben sich die meisten Schweizer Pharmafirmen verpflichtet.</w:t>
-      </w:r>
-    </w:p>
+    <w:p/>
+    <w:p/>
     <w:sectPr>
       <w:pgSz w:w="11906" w:h="16838"/>
       <w:pgMar w:top="1417" w:right="1417" w:bottom="1134" w:left="1417" w:header="708" w:footer="708" w:gutter="0"/>

</xml_diff>